<commit_message>
Update Develop the POC - MS Word Responsibility.docx
</commit_message>
<xml_diff>
--- a/Develop the POC - MS Word Responsibility.docx
+++ b/Develop the POC - MS Word Responsibility.docx
@@ -145,14 +145,7 @@
           <w:sz w:val="24"/>
           <w:szCs w:val="24"/>
         </w:rPr>
-        <w:t>Scalable system – increasing number of students</w:t>
-      </w:r>
-      <w:r>
-        <w:rPr>
-          <w:sz w:val="24"/>
-          <w:szCs w:val="24"/>
-        </w:rPr>
-        <w:t>.</w:t>
+        <w:t>Scalable system – increasing number of students.</w:t>
       </w:r>
     </w:p>
     <w:p>
@@ -319,12 +312,16 @@
     <w:p>
       <w:pPr>
         <w:rPr>
+          <w:b/>
+          <w:bCs/>
           <w:sz w:val="24"/>
           <w:szCs w:val="24"/>
         </w:rPr>
       </w:pPr>
       <w:r>
         <w:rPr>
+          <w:b/>
+          <w:bCs/>
           <w:sz w:val="24"/>
           <w:szCs w:val="24"/>
         </w:rPr>
@@ -2616,12 +2613,16 @@
     <w:p>
       <w:pPr>
         <w:rPr>
+          <w:b/>
+          <w:bCs/>
           <w:sz w:val="24"/>
           <w:szCs w:val="24"/>
         </w:rPr>
       </w:pPr>
       <w:r>
         <w:rPr>
+          <w:b/>
+          <w:bCs/>
           <w:sz w:val="24"/>
           <w:szCs w:val="24"/>
         </w:rPr>
@@ -2630,11 +2631,135 @@
     </w:p>
     <w:p>
       <w:pPr>
-        <w:rPr>
-          <w:sz w:val="24"/>
-          <w:szCs w:val="24"/>
-        </w:rPr>
-      </w:pPr>
+        <w:pStyle w:val="ListParagraph"/>
+        <w:numPr>
+          <w:ilvl w:val="0"/>
+          <w:numId w:val="2"/>
+        </w:numPr>
+        <w:rPr>
+          <w:sz w:val="24"/>
+          <w:szCs w:val="24"/>
+        </w:rPr>
+      </w:pPr>
+      <w:r>
+        <w:rPr>
+          <w:sz w:val="24"/>
+          <w:szCs w:val="24"/>
+        </w:rPr>
+        <w:t>Basic course page</w:t>
+      </w:r>
+    </w:p>
+    <w:p>
+      <w:pPr>
+        <w:pStyle w:val="ListParagraph"/>
+        <w:numPr>
+          <w:ilvl w:val="0"/>
+          <w:numId w:val="2"/>
+        </w:numPr>
+        <w:rPr>
+          <w:sz w:val="24"/>
+          <w:szCs w:val="24"/>
+        </w:rPr>
+      </w:pPr>
+      <w:r>
+        <w:rPr>
+          <w:sz w:val="24"/>
+          <w:szCs w:val="24"/>
+        </w:rPr>
+        <w:t>Course information</w:t>
+      </w:r>
+    </w:p>
+    <w:p>
+      <w:pPr>
+        <w:pStyle w:val="ListParagraph"/>
+        <w:numPr>
+          <w:ilvl w:val="0"/>
+          <w:numId w:val="2"/>
+        </w:numPr>
+        <w:rPr>
+          <w:sz w:val="24"/>
+          <w:szCs w:val="24"/>
+        </w:rPr>
+      </w:pPr>
+      <w:r>
+        <w:rPr>
+          <w:sz w:val="24"/>
+          <w:szCs w:val="24"/>
+        </w:rPr>
+        <w:t>Relevant videos from that course</w:t>
+      </w:r>
+    </w:p>
+    <w:p>
+      <w:pPr>
+        <w:rPr>
+          <w:sz w:val="24"/>
+          <w:szCs w:val="24"/>
+        </w:rPr>
+      </w:pPr>
+    </w:p>
+    <w:p>
+      <w:pPr>
+        <w:rPr>
+          <w:sz w:val="24"/>
+          <w:szCs w:val="24"/>
+        </w:rPr>
+      </w:pPr>
+    </w:p>
+    <w:p>
+      <w:pPr>
+        <w:rPr>
+          <w:b/>
+          <w:bCs/>
+          <w:sz w:val="24"/>
+          <w:szCs w:val="24"/>
+        </w:rPr>
+      </w:pPr>
+      <w:r>
+        <w:rPr>
+          <w:b/>
+          <w:bCs/>
+          <w:sz w:val="24"/>
+          <w:szCs w:val="24"/>
+        </w:rPr>
+        <w:t>Conclusion and Future Work:</w:t>
+      </w:r>
+    </w:p>
+    <w:p>
+      <w:pPr>
+        <w:ind w:firstLine="720"/>
+        <w:rPr>
+          <w:sz w:val="24"/>
+          <w:szCs w:val="24"/>
+        </w:rPr>
+      </w:pPr>
+      <w:r>
+        <w:rPr>
+          <w:sz w:val="24"/>
+          <w:szCs w:val="24"/>
+        </w:rPr>
+        <w:t xml:space="preserve">This is simply a proof of </w:t>
+      </w:r>
+      <w:r>
+        <w:rPr>
+          <w:sz w:val="24"/>
+          <w:szCs w:val="24"/>
+        </w:rPr>
+        <w:t>concept;</w:t>
+      </w:r>
+      <w:r>
+        <w:rPr>
+          <w:sz w:val="24"/>
+          <w:szCs w:val="24"/>
+        </w:rPr>
+        <w:t xml:space="preserve"> in the future we plan to fill out our course database and optimize retrieval of courses and information. Starting in September, we hope to collaborate with other teams and </w:t>
+      </w:r>
+      <w:r>
+        <w:rPr>
+          <w:sz w:val="24"/>
+          <w:szCs w:val="24"/>
+        </w:rPr>
+        <w:t>finish setting up our courses page. We will also start to work on the design of our page and try to finalize that. This has been a worthwhile investment towards the completion of the course system.</w:t>
+      </w:r>
     </w:p>
     <w:sectPr>
       <w:pgSz w:w="12240" w:h="15840"/>
@@ -2649,9 +2774,9 @@
 <file path=word/numbering.xml><?xml version="1.0" encoding="utf-8"?>
 <w:numbering xmlns:wpc="http://schemas.microsoft.com/office/word/2010/wordprocessingCanvas" xmlns:cx="http://schemas.microsoft.com/office/drawing/2014/chartex" xmlns:cx1="http://schemas.microsoft.com/office/drawing/2015/9/8/chartex" xmlns:cx2="http://schemas.microsoft.com/office/drawing/2015/10/21/chartex" xmlns:cx3="http://schemas.microsoft.com/office/drawing/2016/5/9/chartex" xmlns:cx4="http://schemas.microsoft.com/office/drawing/2016/5/10/chartex" xmlns:cx5="http://schemas.microsoft.com/office/drawing/2016/5/11/chartex" xmlns:cx6="http://schemas.microsoft.com/office/drawing/2016/5/12/chartex" xmlns:cx7="http://schemas.microsoft.com/office/drawing/2016/5/13/chartex" xmlns:cx8="http://schemas.microsoft.com/office/drawing/2016/5/14/chartex" xmlns:mc="http://schemas.openxmlformats.org/markup-compatibility/2006" xmlns:aink="http://schemas.microsoft.com/office/drawing/2016/ink" xmlns:am3d="http://schemas.microsoft.com/office/drawing/2017/model3d" xmlns:o="urn:schemas-microsoft-com:office:office" xmlns:r="http://schemas.openxmlformats.org/officeDocument/2006/relationships" xmlns:m="http://schemas.openxmlformats.org/officeDocument/2006/math" xmlns:v="urn:schemas-microsoft-com:vml" xmlns:wp14="http://schemas.microsoft.com/office/word/2010/wordprocessingDrawing" xmlns:wp="http://schemas.openxmlformats.org/drawingml/2006/wordprocessingDrawing" xmlns:w10="urn:schemas-microsoft-com:office:word" xmlns:w="http://schemas.openxmlformats.org/wordprocessingml/2006/main" xmlns:w14="http://schemas.microsoft.com/office/word/2010/wordml" xmlns:w15="http://schemas.microsoft.com/office/word/2012/wordml" xmlns:w16cex="http://schemas.microsoft.com/office/word/2018/wordml/cex" xmlns:w16cid="http://schemas.microsoft.com/office/word/2016/wordml/cid" xmlns:w16="http://schemas.microsoft.com/office/word/2018/wordml" xmlns:w16sdtdh="http://schemas.microsoft.com/office/word/2020/wordml/sdtdatahash" xmlns:w16se="http://schemas.microsoft.com/office/word/2015/wordml/symex" xmlns:wpg="http://schemas.microsoft.com/office/word/2010/wordprocessingGroup" xmlns:wpi="http://schemas.microsoft.com/office/word/2010/wordprocessingInk" xmlns:wne="http://schemas.microsoft.com/office/word/2006/wordml" xmlns:wps="http://schemas.microsoft.com/office/word/2010/wordprocessingShape" mc:Ignorable="w14 w15 w16se w16cid w16 w16cex w16sdtdh wp14">
   <w:abstractNum w:abstractNumId="0" w15:restartNumberingAfterBreak="0">
-    <w:nsid w:val="55B84792"/>
+    <w:nsid w:val="22B52FE7"/>
     <w:multiLevelType w:val="hybridMultilevel"/>
-    <w:tmpl w:val="D27EA3DA"/>
+    <w:tmpl w:val="EDF0B56C"/>
     <w:lvl w:ilvl="0" w:tplc="04090001">
       <w:start w:val="1"/>
       <w:numFmt w:val="bullet"/>
@@ -2761,7 +2886,123 @@
       </w:rPr>
     </w:lvl>
   </w:abstractNum>
+  <w:abstractNum w:abstractNumId="1" w15:restartNumberingAfterBreak="0">
+    <w:nsid w:val="55B84792"/>
+    <w:multiLevelType w:val="hybridMultilevel"/>
+    <w:tmpl w:val="D27EA3DA"/>
+    <w:lvl w:ilvl="0" w:tplc="04090001">
+      <w:start w:val="1"/>
+      <w:numFmt w:val="bullet"/>
+      <w:lvlText w:val=""/>
+      <w:lvlJc w:val="left"/>
+      <w:pPr>
+        <w:ind w:left="720" w:hanging="360"/>
+      </w:pPr>
+      <w:rPr>
+        <w:rFonts w:ascii="Symbol" w:hAnsi="Symbol" w:hint="default"/>
+      </w:rPr>
+    </w:lvl>
+    <w:lvl w:ilvl="1" w:tplc="04090003" w:tentative="1">
+      <w:start w:val="1"/>
+      <w:numFmt w:val="bullet"/>
+      <w:lvlText w:val="o"/>
+      <w:lvlJc w:val="left"/>
+      <w:pPr>
+        <w:ind w:left="1440" w:hanging="360"/>
+      </w:pPr>
+      <w:rPr>
+        <w:rFonts w:ascii="Courier New" w:hAnsi="Courier New" w:cs="Courier New" w:hint="default"/>
+      </w:rPr>
+    </w:lvl>
+    <w:lvl w:ilvl="2" w:tplc="04090005" w:tentative="1">
+      <w:start w:val="1"/>
+      <w:numFmt w:val="bullet"/>
+      <w:lvlText w:val=""/>
+      <w:lvlJc w:val="left"/>
+      <w:pPr>
+        <w:ind w:left="2160" w:hanging="360"/>
+      </w:pPr>
+      <w:rPr>
+        <w:rFonts w:ascii="Wingdings" w:hAnsi="Wingdings" w:hint="default"/>
+      </w:rPr>
+    </w:lvl>
+    <w:lvl w:ilvl="3" w:tplc="04090001" w:tentative="1">
+      <w:start w:val="1"/>
+      <w:numFmt w:val="bullet"/>
+      <w:lvlText w:val=""/>
+      <w:lvlJc w:val="left"/>
+      <w:pPr>
+        <w:ind w:left="2880" w:hanging="360"/>
+      </w:pPr>
+      <w:rPr>
+        <w:rFonts w:ascii="Symbol" w:hAnsi="Symbol" w:hint="default"/>
+      </w:rPr>
+    </w:lvl>
+    <w:lvl w:ilvl="4" w:tplc="04090003" w:tentative="1">
+      <w:start w:val="1"/>
+      <w:numFmt w:val="bullet"/>
+      <w:lvlText w:val="o"/>
+      <w:lvlJc w:val="left"/>
+      <w:pPr>
+        <w:ind w:left="3600" w:hanging="360"/>
+      </w:pPr>
+      <w:rPr>
+        <w:rFonts w:ascii="Courier New" w:hAnsi="Courier New" w:cs="Courier New" w:hint="default"/>
+      </w:rPr>
+    </w:lvl>
+    <w:lvl w:ilvl="5" w:tplc="04090005" w:tentative="1">
+      <w:start w:val="1"/>
+      <w:numFmt w:val="bullet"/>
+      <w:lvlText w:val=""/>
+      <w:lvlJc w:val="left"/>
+      <w:pPr>
+        <w:ind w:left="4320" w:hanging="360"/>
+      </w:pPr>
+      <w:rPr>
+        <w:rFonts w:ascii="Wingdings" w:hAnsi="Wingdings" w:hint="default"/>
+      </w:rPr>
+    </w:lvl>
+    <w:lvl w:ilvl="6" w:tplc="04090001" w:tentative="1">
+      <w:start w:val="1"/>
+      <w:numFmt w:val="bullet"/>
+      <w:lvlText w:val=""/>
+      <w:lvlJc w:val="left"/>
+      <w:pPr>
+        <w:ind w:left="5040" w:hanging="360"/>
+      </w:pPr>
+      <w:rPr>
+        <w:rFonts w:ascii="Symbol" w:hAnsi="Symbol" w:hint="default"/>
+      </w:rPr>
+    </w:lvl>
+    <w:lvl w:ilvl="7" w:tplc="04090003" w:tentative="1">
+      <w:start w:val="1"/>
+      <w:numFmt w:val="bullet"/>
+      <w:lvlText w:val="o"/>
+      <w:lvlJc w:val="left"/>
+      <w:pPr>
+        <w:ind w:left="5760" w:hanging="360"/>
+      </w:pPr>
+      <w:rPr>
+        <w:rFonts w:ascii="Courier New" w:hAnsi="Courier New" w:cs="Courier New" w:hint="default"/>
+      </w:rPr>
+    </w:lvl>
+    <w:lvl w:ilvl="8" w:tplc="04090005" w:tentative="1">
+      <w:start w:val="1"/>
+      <w:numFmt w:val="bullet"/>
+      <w:lvlText w:val=""/>
+      <w:lvlJc w:val="left"/>
+      <w:pPr>
+        <w:ind w:left="6480" w:hanging="360"/>
+      </w:pPr>
+      <w:rPr>
+        <w:rFonts w:ascii="Wingdings" w:hAnsi="Wingdings" w:hint="default"/>
+      </w:rPr>
+    </w:lvl>
+  </w:abstractNum>
   <w:num w:numId="1">
+    <w:abstractNumId w:val="1"/>
+  </w:num>
+  <w:num w:numId="2">
     <w:abstractNumId w:val="0"/>
   </w:num>
 </w:numbering>
@@ -2890,6 +3131,7 @@
     <w:lsdException w:name="HTML Sample" w:semiHidden="1" w:unhideWhenUsed="1"/>
     <w:lsdException w:name="HTML Typewriter" w:semiHidden="1" w:unhideWhenUsed="1"/>
     <w:lsdException w:name="HTML Variable" w:semiHidden="1" w:unhideWhenUsed="1"/>
+    <w:lsdException w:name="Normal Table" w:semiHidden="1" w:unhideWhenUsed="1"/>
     <w:lsdException w:name="annotation subject" w:semiHidden="1" w:unhideWhenUsed="1"/>
     <w:lsdException w:name="No List" w:semiHidden="1" w:unhideWhenUsed="1"/>
     <w:lsdException w:name="Outline List 1" w:semiHidden="1" w:unhideWhenUsed="1"/>
@@ -2936,8 +3178,10 @@
     <w:lsdException w:name="Table Subtle 2" w:semiHidden="1" w:unhideWhenUsed="1"/>
     <w:lsdException w:name="Table Web 1" w:semiHidden="1" w:unhideWhenUsed="1"/>
     <w:lsdException w:name="Table Web 2" w:semiHidden="1" w:unhideWhenUsed="1"/>
+    <w:lsdException w:name="Table Web 3" w:semiHidden="1" w:unhideWhenUsed="1"/>
     <w:lsdException w:name="Balloon Text" w:semiHidden="1" w:unhideWhenUsed="1"/>
     <w:lsdException w:name="Table Grid" w:uiPriority="39"/>
+    <w:lsdException w:name="Table Theme" w:semiHidden="1" w:unhideWhenUsed="1"/>
     <w:lsdException w:name="Placeholder Text" w:semiHidden="1"/>
     <w:lsdException w:name="No Spacing" w:uiPriority="1" w:qFormat="1"/>
     <w:lsdException w:name="Light Shading" w:uiPriority="60"/>
@@ -3500,6 +3744,15 @@
 </file>
 
 <file path=customXml/item1.xml><?xml version="1.0" encoding="utf-8"?>
+<?mso-contentType ?>
+<FormTemplates xmlns="http://schemas.microsoft.com/sharepoint/v3/contenttype/forms">
+  <Display>DocumentLibraryForm</Display>
+  <Edit>DocumentLibraryForm</Edit>
+  <New>DocumentLibraryForm</New>
+</FormTemplates>
+</file>
+
+<file path=customXml/item2.xml><?xml version="1.0" encoding="utf-8"?>
 <ct:contentTypeSchema xmlns:ct="http://schemas.microsoft.com/office/2006/metadata/contentType" xmlns:ma="http://schemas.microsoft.com/office/2006/metadata/properties/metaAttributes" ct:_="" ma:_="" ma:contentTypeName="Document" ma:contentTypeID="0x0101008A72CA0D7ACA284C976FC469D7951116" ma:contentTypeVersion="13" ma:contentTypeDescription="Create a new document." ma:contentTypeScope="" ma:versionID="92f62b5e6d58d2603111584e8e6514ca">
   <xsd:schema xmlns:xsd="http://www.w3.org/2001/XMLSchema" xmlns:xs="http://www.w3.org/2001/XMLSchema" xmlns:p="http://schemas.microsoft.com/office/2006/metadata/properties" xmlns:ns3="d822aeea-256b-4384-968d-7949fbfc28b2" xmlns:ns4="4be75088-696c-4bcd-b85a-468388219de1" targetNamespace="http://schemas.microsoft.com/office/2006/metadata/properties" ma:root="true" ma:fieldsID="2e29693b3d364fbeaed0dcba833b11f6" ns3:_="" ns4:_="">
     <xsd:import namespace="d822aeea-256b-4384-968d-7949fbfc28b2"/>
@@ -3722,15 +3975,6 @@
 </ct:contentTypeSchema>
 </file>
 
-<file path=customXml/item2.xml><?xml version="1.0" encoding="utf-8"?>
-<?mso-contentType ?>
-<FormTemplates xmlns="http://schemas.microsoft.com/sharepoint/v3/contenttype/forms">
-  <Display>DocumentLibraryForm</Display>
-  <Edit>DocumentLibraryForm</Edit>
-  <New>DocumentLibraryForm</New>
-</FormTemplates>
-</file>
-
 <file path=customXml/item3.xml><?xml version="1.0" encoding="utf-8"?>
 <p:properties xmlns:p="http://schemas.microsoft.com/office/2006/metadata/properties" xmlns:xsi="http://www.w3.org/2001/XMLSchema-instance" xmlns:pc="http://schemas.microsoft.com/office/infopath/2007/PartnerControls">
   <documentManagement/>
@@ -3738,6 +3982,14 @@
 </file>
 
 <file path=customXml/itemProps1.xml><?xml version="1.0" encoding="utf-8"?>
+<ds:datastoreItem xmlns:ds="http://schemas.openxmlformats.org/officeDocument/2006/customXml" ds:itemID="{E38DB7E5-024E-4C15-B33F-E913A9FB4664}">
+  <ds:schemaRefs>
+    <ds:schemaRef ds:uri="http://schemas.microsoft.com/sharepoint/v3/contenttype/forms"/>
+  </ds:schemaRefs>
+</ds:datastoreItem>
+</file>
+
+<file path=customXml/itemProps2.xml><?xml version="1.0" encoding="utf-8"?>
 <ds:datastoreItem xmlns:ds="http://schemas.openxmlformats.org/officeDocument/2006/customXml" ds:itemID="{B3067550-A69C-40F5-BEE2-2C0907C183B4}">
   <ds:schemaRefs>
     <ds:schemaRef ds:uri="http://schemas.microsoft.com/office/2006/metadata/contentType"/>
@@ -3756,27 +4008,11 @@
 </ds:datastoreItem>
 </file>
 
-<file path=customXml/itemProps2.xml><?xml version="1.0" encoding="utf-8"?>
-<ds:datastoreItem xmlns:ds="http://schemas.openxmlformats.org/officeDocument/2006/customXml" ds:itemID="{E38DB7E5-024E-4C15-B33F-E913A9FB4664}">
-  <ds:schemaRefs>
-    <ds:schemaRef ds:uri="http://schemas.microsoft.com/sharepoint/v3/contenttype/forms"/>
-  </ds:schemaRefs>
-</ds:datastoreItem>
-</file>
-
 <file path=customXml/itemProps3.xml><?xml version="1.0" encoding="utf-8"?>
 <ds:datastoreItem xmlns:ds="http://schemas.openxmlformats.org/officeDocument/2006/customXml" ds:itemID="{E95F47AE-EE6F-4BFF-B862-5E1FD7D89C39}">
   <ds:schemaRefs>
-    <ds:schemaRef ds:uri="4be75088-696c-4bcd-b85a-468388219de1"/>
-    <ds:schemaRef ds:uri="http://purl.org/dc/terms/"/>
-    <ds:schemaRef ds:uri="http://schemas.openxmlformats.org/package/2006/metadata/core-properties"/>
-    <ds:schemaRef ds:uri="d822aeea-256b-4384-968d-7949fbfc28b2"/>
-    <ds:schemaRef ds:uri="http://schemas.microsoft.com/office/2006/documentManagement/types"/>
     <ds:schemaRef ds:uri="http://schemas.microsoft.com/office/2006/metadata/properties"/>
-    <ds:schemaRef ds:uri="http://purl.org/dc/elements/1.1/"/>
     <ds:schemaRef ds:uri="http://schemas.microsoft.com/office/infopath/2007/PartnerControls"/>
-    <ds:schemaRef ds:uri="http://www.w3.org/XML/1998/namespace"/>
-    <ds:schemaRef ds:uri="http://purl.org/dc/dcmitype/"/>
   </ds:schemaRefs>
 </ds:datastoreItem>
 </file>
</xml_diff>